<commit_message>
GBM Performance testing code and additional project documentation push
</commit_message>
<xml_diff>
--- a/Project_Documentation/TensorFlow_Keras_model.docx
+++ b/Project_Documentation/TensorFlow_Keras_model.docx
@@ -20,13 +20,11 @@
     </w:p>
     <w:p/>
     <w:p>
-      <w:proofErr w:type="spellStart"/>
-      <w:r>
-        <w:t>ensorFlow</w:t>
-      </w:r>
-      <w:proofErr w:type="spellEnd"/>
-      <w:r>
-        <w:t xml:space="preserve"> and </w:t>
+      <w:r>
+        <w:t>T</w:t>
+      </w:r>
+      <w:r>
+        <w:t xml:space="preserve">ensorFlow and </w:t>
       </w:r>
       <w:proofErr w:type="spellStart"/>
       <w:r>
@@ -233,15 +231,7 @@
         <w:t>Prediction</w:t>
       </w:r>
       <w:r>
-        <w:t xml:space="preserve">: Using the </w:t>
-      </w:r>
-      <w:proofErr w:type="gramStart"/>
-      <w:r>
-        <w:t>predict</w:t>
-      </w:r>
-      <w:proofErr w:type="gramEnd"/>
-      <w:r>
-        <w:t xml:space="preserve"> method to make predictions on new data.</w:t>
+        <w:t>: Using the predict method to make predictions on new data.</w:t>
       </w:r>
     </w:p>
     <w:p>
@@ -339,13 +329,8 @@
         <w:t xml:space="preserve">from </w:t>
       </w:r>
       <w:proofErr w:type="spellStart"/>
-      <w:proofErr w:type="gramStart"/>
-      <w:r>
-        <w:t>tensorflow.keras</w:t>
-      </w:r>
-      <w:proofErr w:type="gramEnd"/>
-      <w:r>
-        <w:t>.models</w:t>
+      <w:r>
+        <w:t>tensorflow.keras.models</w:t>
       </w:r>
       <w:proofErr w:type="spellEnd"/>
       <w:r>
@@ -357,13 +342,8 @@
         <w:t xml:space="preserve">from </w:t>
       </w:r>
       <w:proofErr w:type="spellStart"/>
-      <w:proofErr w:type="gramStart"/>
-      <w:r>
-        <w:t>tensorflow.keras</w:t>
-      </w:r>
-      <w:proofErr w:type="gramEnd"/>
-      <w:r>
-        <w:t>.layers</w:t>
+      <w:r>
+        <w:t>tensorflow.keras.layers</w:t>
       </w:r>
       <w:proofErr w:type="spellEnd"/>
       <w:r>
@@ -375,13 +355,8 @@
         <w:t xml:space="preserve">from </w:t>
       </w:r>
       <w:proofErr w:type="spellStart"/>
-      <w:proofErr w:type="gramStart"/>
-      <w:r>
-        <w:t>sklearn.model</w:t>
-      </w:r>
-      <w:proofErr w:type="gramEnd"/>
-      <w:r>
-        <w:t>_selection</w:t>
+      <w:r>
+        <w:t>sklearn.model_selection</w:t>
       </w:r>
       <w:proofErr w:type="spellEnd"/>
       <w:r>
@@ -398,12 +373,10 @@
         <w:t xml:space="preserve">from </w:t>
       </w:r>
       <w:proofErr w:type="spellStart"/>
-      <w:proofErr w:type="gramStart"/>
       <w:r>
         <w:t>sklearn.preprocessing</w:t>
       </w:r>
       <w:proofErr w:type="spellEnd"/>
-      <w:proofErr w:type="gramEnd"/>
       <w:r>
         <w:t xml:space="preserve"> import </w:t>
       </w:r>
@@ -419,12 +392,10 @@
         <w:t xml:space="preserve">from </w:t>
       </w:r>
       <w:proofErr w:type="spellStart"/>
-      <w:proofErr w:type="gramStart"/>
       <w:r>
         <w:t>sklearn.metrics</w:t>
       </w:r>
       <w:proofErr w:type="spellEnd"/>
-      <w:proofErr w:type="gramEnd"/>
       <w:r>
         <w:t xml:space="preserve"> import </w:t>
       </w:r>
@@ -469,13 +440,8 @@
         <w:t xml:space="preserve">data = </w:t>
       </w:r>
       <w:proofErr w:type="spellStart"/>
-      <w:proofErr w:type="gramStart"/>
-      <w:r>
-        <w:t>pd.read</w:t>
-      </w:r>
-      <w:proofErr w:type="gramEnd"/>
-      <w:r>
-        <w:t>_csv</w:t>
+      <w:r>
+        <w:t>pd.read_csv</w:t>
       </w:r>
       <w:proofErr w:type="spellEnd"/>
       <w:r>
@@ -493,12 +459,10 @@
         <w:t xml:space="preserve">X = </w:t>
       </w:r>
       <w:proofErr w:type="spellStart"/>
-      <w:proofErr w:type="gramStart"/>
       <w:r>
         <w:t>data.drop</w:t>
       </w:r>
       <w:proofErr w:type="spellEnd"/>
-      <w:proofErr w:type="gramEnd"/>
       <w:r>
         <w:t>('target', axis=1)</w:t>
       </w:r>
@@ -549,177 +513,149 @@
       </w:r>
       <w:proofErr w:type="spellStart"/>
       <w:r>
-        <w:t>train_test_</w:t>
-      </w:r>
-      <w:proofErr w:type="gramStart"/>
-      <w:r>
-        <w:t>split</w:t>
+        <w:t>train_test_split</w:t>
+      </w:r>
+      <w:proofErr w:type="spellEnd"/>
+      <w:r>
+        <w:t xml:space="preserve">(X, y, </w:t>
+      </w:r>
+      <w:proofErr w:type="spellStart"/>
+      <w:r>
+        <w:t>test_size</w:t>
+      </w:r>
+      <w:proofErr w:type="spellEnd"/>
+      <w:r>
+        <w:t xml:space="preserve">=0.2, </w:t>
+      </w:r>
+      <w:proofErr w:type="spellStart"/>
+      <w:r>
+        <w:t>random_state</w:t>
+      </w:r>
+      <w:proofErr w:type="spellEnd"/>
+      <w:r>
+        <w:t>=42)</w:t>
+      </w:r>
+    </w:p>
+    <w:p/>
+    <w:p>
+      <w:r>
+        <w:t># Standardize the features</w:t>
+      </w:r>
+    </w:p>
+    <w:p>
+      <w:r>
+        <w:t xml:space="preserve">scaler = </w:t>
+      </w:r>
+      <w:proofErr w:type="spellStart"/>
+      <w:r>
+        <w:t>StandardScaler</w:t>
+      </w:r>
+      <w:proofErr w:type="spellEnd"/>
+      <w:r>
+        <w:t>()</w:t>
+      </w:r>
+    </w:p>
+    <w:p>
+      <w:proofErr w:type="spellStart"/>
+      <w:r>
+        <w:t>X_train</w:t>
+      </w:r>
+      <w:proofErr w:type="spellEnd"/>
+      <w:r>
+        <w:t xml:space="preserve"> = </w:t>
+      </w:r>
+      <w:proofErr w:type="spellStart"/>
+      <w:r>
+        <w:t>scaler.fit_transform</w:t>
       </w:r>
       <w:proofErr w:type="spellEnd"/>
       <w:r>
         <w:t>(</w:t>
       </w:r>
-      <w:proofErr w:type="gramEnd"/>
-      <w:r>
-        <w:t xml:space="preserve">X, y, </w:t>
-      </w:r>
-      <w:proofErr w:type="spellStart"/>
-      <w:r>
-        <w:t>test_size</w:t>
-      </w:r>
-      <w:proofErr w:type="spellEnd"/>
-      <w:r>
-        <w:t xml:space="preserve">=0.2, </w:t>
-      </w:r>
-      <w:proofErr w:type="spellStart"/>
-      <w:r>
-        <w:t>random_state</w:t>
-      </w:r>
-      <w:proofErr w:type="spellEnd"/>
-      <w:r>
-        <w:t>=42)</w:t>
+      <w:proofErr w:type="spellStart"/>
+      <w:r>
+        <w:t>X_train</w:t>
+      </w:r>
+      <w:proofErr w:type="spellEnd"/>
+      <w:r>
+        <w:t>)</w:t>
+      </w:r>
+    </w:p>
+    <w:p>
+      <w:proofErr w:type="spellStart"/>
+      <w:r>
+        <w:t>X_test</w:t>
+      </w:r>
+      <w:proofErr w:type="spellEnd"/>
+      <w:r>
+        <w:t xml:space="preserve"> = </w:t>
+      </w:r>
+      <w:proofErr w:type="spellStart"/>
+      <w:r>
+        <w:t>scaler.transform</w:t>
+      </w:r>
+      <w:proofErr w:type="spellEnd"/>
+      <w:r>
+        <w:t>(</w:t>
+      </w:r>
+      <w:proofErr w:type="spellStart"/>
+      <w:r>
+        <w:t>X_test</w:t>
+      </w:r>
+      <w:proofErr w:type="spellEnd"/>
+      <w:r>
+        <w:t>)</w:t>
+      </w:r>
+    </w:p>
+    <w:p>
+      <w:pPr>
+        <w:rPr>
+          <w:b/>
+          <w:bCs/>
+        </w:rPr>
+      </w:pPr>
+      <w:r>
+        <w:rPr>
+          <w:b/>
+          <w:bCs/>
+        </w:rPr>
+        <w:t>Step 3: Build the Model</w:t>
+      </w:r>
+    </w:p>
+    <w:p>
+      <w:r>
+        <w:t>python</w:t>
+      </w:r>
+    </w:p>
+    <w:p>
+      <w:r>
+        <w:t>Copy code</w:t>
+      </w:r>
+    </w:p>
+    <w:p>
+      <w:r>
+        <w:t># Initialize the Sequential model</w:t>
+      </w:r>
+    </w:p>
+    <w:p>
+      <w:r>
+        <w:t>model = Sequential()</w:t>
       </w:r>
     </w:p>
     <w:p/>
     <w:p>
       <w:r>
-        <w:t># Standardize the features</w:t>
-      </w:r>
-    </w:p>
-    <w:p>
-      <w:r>
-        <w:t xml:space="preserve">scaler = </w:t>
-      </w:r>
-      <w:proofErr w:type="spellStart"/>
-      <w:proofErr w:type="gramStart"/>
-      <w:r>
-        <w:t>StandardScaler</w:t>
-      </w:r>
-      <w:proofErr w:type="spellEnd"/>
-      <w:r>
-        <w:t>(</w:t>
-      </w:r>
-      <w:proofErr w:type="gramEnd"/>
-      <w:r>
-        <w:t>)</w:t>
-      </w:r>
-    </w:p>
-    <w:p>
-      <w:proofErr w:type="spellStart"/>
-      <w:r>
-        <w:t>X_train</w:t>
-      </w:r>
-      <w:proofErr w:type="spellEnd"/>
-      <w:r>
-        <w:t xml:space="preserve"> = </w:t>
-      </w:r>
-      <w:proofErr w:type="spellStart"/>
-      <w:r>
-        <w:t>scaler.fit_transform</w:t>
-      </w:r>
-      <w:proofErr w:type="spellEnd"/>
-      <w:r>
-        <w:t>(</w:t>
-      </w:r>
-      <w:proofErr w:type="spellStart"/>
-      <w:r>
-        <w:t>X_train</w:t>
-      </w:r>
-      <w:proofErr w:type="spellEnd"/>
-      <w:r>
-        <w:t>)</w:t>
-      </w:r>
-    </w:p>
-    <w:p>
-      <w:proofErr w:type="spellStart"/>
-      <w:r>
-        <w:t>X_test</w:t>
-      </w:r>
-      <w:proofErr w:type="spellEnd"/>
-      <w:r>
-        <w:t xml:space="preserve"> = </w:t>
-      </w:r>
-      <w:proofErr w:type="spellStart"/>
-      <w:proofErr w:type="gramStart"/>
-      <w:r>
-        <w:t>scaler.transform</w:t>
-      </w:r>
-      <w:proofErr w:type="spellEnd"/>
-      <w:proofErr w:type="gramEnd"/>
-      <w:r>
-        <w:t>(</w:t>
-      </w:r>
-      <w:proofErr w:type="spellStart"/>
-      <w:r>
-        <w:t>X_test</w:t>
-      </w:r>
-      <w:proofErr w:type="spellEnd"/>
-      <w:r>
-        <w:t>)</w:t>
-      </w:r>
-    </w:p>
-    <w:p>
-      <w:pPr>
-        <w:rPr>
-          <w:b/>
-          <w:bCs/>
-        </w:rPr>
-      </w:pPr>
-      <w:r>
-        <w:rPr>
-          <w:b/>
-          <w:bCs/>
-        </w:rPr>
-        <w:t>Step 3: Build the Model</w:t>
-      </w:r>
-    </w:p>
-    <w:p>
-      <w:r>
-        <w:t>python</w:t>
-      </w:r>
-    </w:p>
-    <w:p>
-      <w:r>
-        <w:t>Copy code</w:t>
-      </w:r>
-    </w:p>
-    <w:p>
-      <w:r>
-        <w:t># Initialize the Sequential model</w:t>
-      </w:r>
-    </w:p>
-    <w:p>
-      <w:r>
-        <w:t xml:space="preserve">model = </w:t>
-      </w:r>
-      <w:proofErr w:type="gramStart"/>
-      <w:r>
-        <w:t>Sequential(</w:t>
-      </w:r>
-      <w:proofErr w:type="gramEnd"/>
-      <w:r>
-        <w:t>)</w:t>
-      </w:r>
-    </w:p>
-    <w:p/>
-    <w:p>
-      <w:r>
         <w:t># Add layers</w:t>
       </w:r>
     </w:p>
     <w:p>
       <w:proofErr w:type="spellStart"/>
-      <w:proofErr w:type="gramStart"/>
       <w:r>
         <w:t>model.add</w:t>
       </w:r>
       <w:proofErr w:type="spellEnd"/>
       <w:r>
-        <w:t>(</w:t>
-      </w:r>
-      <w:proofErr w:type="gramEnd"/>
-      <w:r>
-        <w:t>Dense(32, activation='</w:t>
+        <w:t>(Dense(32, activation='</w:t>
       </w:r>
       <w:proofErr w:type="spellStart"/>
       <w:r>
@@ -748,17 +684,12 @@
     </w:p>
     <w:p>
       <w:proofErr w:type="spellStart"/>
-      <w:proofErr w:type="gramStart"/>
       <w:r>
         <w:t>model.add</w:t>
       </w:r>
       <w:proofErr w:type="spellEnd"/>
       <w:r>
-        <w:t>(</w:t>
-      </w:r>
-      <w:proofErr w:type="gramEnd"/>
-      <w:r>
-        <w:t>Dense(16, activation='</w:t>
+        <w:t>(Dense(16, activation='</w:t>
       </w:r>
       <w:proofErr w:type="spellStart"/>
       <w:r>
@@ -771,17 +702,12 @@
     </w:p>
     <w:p>
       <w:proofErr w:type="spellStart"/>
-      <w:proofErr w:type="gramStart"/>
       <w:r>
         <w:t>model.add</w:t>
       </w:r>
       <w:proofErr w:type="spellEnd"/>
       <w:r>
-        <w:t>(</w:t>
-      </w:r>
-      <w:proofErr w:type="gramEnd"/>
-      <w:r>
-        <w:t>Dense(1, activation='sigmoid'))  # Sigmoid activation for binary classification</w:t>
+        <w:t>(Dense(1, activation='sigmoid'))  # Sigmoid activation for binary classification</w:t>
       </w:r>
     </w:p>
     <w:p>
@@ -812,12 +738,10 @@
     </w:p>
     <w:p>
       <w:proofErr w:type="spellStart"/>
-      <w:proofErr w:type="gramStart"/>
       <w:r>
         <w:t>model.compile</w:t>
       </w:r>
       <w:proofErr w:type="spellEnd"/>
-      <w:proofErr w:type="gramEnd"/>
       <w:r>
         <w:t>(optimizer='</w:t>
       </w:r>
@@ -868,7 +792,6 @@
         <w:t xml:space="preserve">history = </w:t>
       </w:r>
       <w:proofErr w:type="spellStart"/>
-      <w:proofErr w:type="gramStart"/>
       <w:r>
         <w:t>model.fit</w:t>
       </w:r>
@@ -877,7 +800,6 @@
         <w:t>(</w:t>
       </w:r>
       <w:proofErr w:type="spellStart"/>
-      <w:proofErr w:type="gramEnd"/>
       <w:r>
         <w:t>X_train</w:t>
       </w:r>
@@ -958,12 +880,10 @@
         <w:t xml:space="preserve"> = </w:t>
       </w:r>
       <w:proofErr w:type="spellStart"/>
-      <w:proofErr w:type="gramStart"/>
       <w:r>
         <w:t>model.evaluate</w:t>
       </w:r>
       <w:proofErr w:type="spellEnd"/>
-      <w:proofErr w:type="gramEnd"/>
       <w:r>
         <w:t>(</w:t>
       </w:r>
@@ -985,12 +905,10 @@
       </w:r>
     </w:p>
     <w:p>
-      <w:proofErr w:type="gramStart"/>
       <w:r>
         <w:t>print(</w:t>
       </w:r>
       <w:proofErr w:type="spellStart"/>
-      <w:proofErr w:type="gramEnd"/>
       <w:r>
         <w:t>f'Test</w:t>
       </w:r>
@@ -1008,12 +926,10 @@
       </w:r>
     </w:p>
     <w:p>
-      <w:proofErr w:type="gramStart"/>
       <w:r>
         <w:t>print(</w:t>
       </w:r>
       <w:proofErr w:type="spellStart"/>
-      <w:proofErr w:type="gramEnd"/>
       <w:r>
         <w:t>f'Test</w:t>
       </w:r>
@@ -1046,12 +962,10 @@
         <w:t xml:space="preserve"> = (</w:t>
       </w:r>
       <w:proofErr w:type="spellStart"/>
-      <w:proofErr w:type="gramStart"/>
       <w:r>
         <w:t>model.predict</w:t>
       </w:r>
       <w:proofErr w:type="spellEnd"/>
-      <w:proofErr w:type="gramEnd"/>
       <w:r>
         <w:t>(</w:t>
       </w:r>
@@ -1079,12 +993,10 @@
       </w:r>
     </w:p>
     <w:p>
-      <w:proofErr w:type="gramStart"/>
       <w:r>
         <w:t>print(</w:t>
       </w:r>
       <w:proofErr w:type="spellStart"/>
-      <w:proofErr w:type="gramEnd"/>
       <w:r>
         <w:t>classification_report</w:t>
       </w:r>
@@ -2541,6 +2453,7 @@
   <w:style w:type="character" w:default="1" w:styleId="DefaultParagraphFont">
     <w:name w:val="Default Paragraph Font"/>
     <w:uiPriority w:val="1"/>
+    <w:semiHidden/>
     <w:unhideWhenUsed/>
   </w:style>
   <w:style w:type="table" w:default="1" w:styleId="TableNormal">

</xml_diff>